<commit_message>
adding update on significan paper from jeyasri
</commit_message>
<xml_diff>
--- a/Deliverables/Significant Paper Report.docx
+++ b/Deliverables/Significant Paper Report.docx
@@ -36,14 +36,16 @@
       <w:r>
         <w:rPr>
           <w:rFonts w:ascii="Times New Roman" w:hAnsi="Times New Roman" w:cs="Times New Roman"/>
-        </w:rPr>
-        <w:t xml:space="preserve">Article Title: </w:t>
-      </w:r>
-      <w:r>
-        <w:rPr>
-          <w:rFonts w:ascii="Times New Roman" w:hAnsi="Times New Roman" w:cs="Times New Roman"/>
-        </w:rPr>
-        <w:t>PM2.5 air pollution and cause-specific cardiovascular disease mortality</w:t>
+          <w:b/>
+          <w:bCs/>
+        </w:rPr>
+        <w:t>Article Title:</w:t>
+      </w:r>
+      <w:r>
+        <w:rPr>
+          <w:rFonts w:ascii="Times New Roman" w:hAnsi="Times New Roman" w:cs="Times New Roman"/>
+        </w:rPr>
+        <w:t xml:space="preserve"> PM2.5 air pollution and cause-specific cardiovascular disease mortality</w:t>
       </w:r>
     </w:p>
     <w:p>
@@ -70,21 +72,248 @@
       <w:pPr>
         <w:rPr>
           <w:rFonts w:ascii="Times New Roman" w:hAnsi="Times New Roman" w:cs="Times New Roman"/>
-        </w:rPr>
-      </w:pPr>
-      <w:r>
-        <w:rPr>
-          <w:rFonts w:ascii="Times New Roman" w:hAnsi="Times New Roman" w:cs="Times New Roman"/>
-        </w:rPr>
-        <w:t xml:space="preserve">The article dives into the relationship between ambient PM2.5 exposure with defined cardiovascular disease mortality. In the study they had 565 men and 477 women, who were between the age of 50 and 71. The participants came from six states: California, Florida, Louisiana, North Carolina and Pennsylvania. The following urban cities were also selected for the study, Atlanta, Georgia and Detroit, Michigan. The cities and states were selected based on data that was analyzed from the National Institute of Health (NIH-AARP) Diet and Health Study. This dataset had members primarily active the states and cities, and they also represented many cultures. </w:t>
-      </w:r>
-    </w:p>
-    <w:p>
-      <w:pPr>
-        <w:rPr>
-          <w:rFonts w:ascii="Times New Roman" w:hAnsi="Times New Roman" w:cs="Times New Roman"/>
-        </w:rPr>
-      </w:pPr>
+          <w:i/>
+          <w:iCs/>
+        </w:rPr>
+      </w:pPr>
+      <w:r>
+        <w:rPr>
+          <w:rFonts w:ascii="Times New Roman" w:hAnsi="Times New Roman" w:cs="Times New Roman"/>
+          <w:i/>
+          <w:iCs/>
+        </w:rPr>
+        <w:t xml:space="preserve">Team members: </w:t>
+      </w:r>
+      <w:proofErr w:type="spellStart"/>
+      <w:r>
+        <w:rPr>
+          <w:rFonts w:ascii="Times New Roman" w:hAnsi="Times New Roman" w:cs="Times New Roman"/>
+          <w:i/>
+          <w:iCs/>
+        </w:rPr>
+        <w:t>Manmeet</w:t>
+      </w:r>
+      <w:proofErr w:type="spellEnd"/>
+      <w:r>
+        <w:rPr>
+          <w:rFonts w:ascii="Times New Roman" w:hAnsi="Times New Roman" w:cs="Times New Roman"/>
+          <w:i/>
+          <w:iCs/>
+        </w:rPr>
+        <w:t xml:space="preserve"> Singh, Pranav </w:t>
+      </w:r>
+      <w:proofErr w:type="spellStart"/>
+      <w:r>
+        <w:rPr>
+          <w:rFonts w:ascii="Times New Roman" w:hAnsi="Times New Roman" w:cs="Times New Roman"/>
+          <w:i/>
+          <w:iCs/>
+        </w:rPr>
+        <w:t>Lodha</w:t>
+      </w:r>
+      <w:proofErr w:type="spellEnd"/>
+      <w:r>
+        <w:rPr>
+          <w:rFonts w:ascii="Times New Roman" w:hAnsi="Times New Roman" w:cs="Times New Roman"/>
+          <w:i/>
+          <w:iCs/>
+        </w:rPr>
+        <w:t xml:space="preserve">, </w:t>
+      </w:r>
+      <w:proofErr w:type="spellStart"/>
+      <w:r>
+        <w:rPr>
+          <w:rFonts w:ascii="Times New Roman" w:hAnsi="Times New Roman" w:cs="Times New Roman"/>
+          <w:i/>
+          <w:iCs/>
+        </w:rPr>
+        <w:t>Subarna</w:t>
+      </w:r>
+      <w:proofErr w:type="spellEnd"/>
+      <w:r>
+        <w:rPr>
+          <w:rFonts w:ascii="Times New Roman" w:hAnsi="Times New Roman" w:cs="Times New Roman"/>
+          <w:i/>
+          <w:iCs/>
+        </w:rPr>
+        <w:t xml:space="preserve"> Soma</w:t>
+      </w:r>
+      <w:r>
+        <w:rPr>
+          <w:rFonts w:ascii="Times New Roman" w:hAnsi="Times New Roman" w:cs="Times New Roman"/>
+          <w:i/>
+          <w:iCs/>
+        </w:rPr>
+        <w:t xml:space="preserve"> </w:t>
+      </w:r>
+      <w:r>
+        <w:rPr>
+          <w:rFonts w:ascii="Times New Roman" w:hAnsi="Times New Roman" w:cs="Times New Roman"/>
+          <w:i/>
+          <w:iCs/>
+        </w:rPr>
+        <w:t>Cho</w:t>
+      </w:r>
+      <w:r>
+        <w:rPr>
+          <w:rFonts w:ascii="Times New Roman" w:hAnsi="Times New Roman" w:cs="Times New Roman"/>
+          <w:i/>
+          <w:iCs/>
+        </w:rPr>
+        <w:t>w</w:t>
+      </w:r>
+      <w:r>
+        <w:rPr>
+          <w:rFonts w:ascii="Times New Roman" w:hAnsi="Times New Roman" w:cs="Times New Roman"/>
+          <w:i/>
+          <w:iCs/>
+        </w:rPr>
+        <w:t>d</w:t>
+      </w:r>
+      <w:r>
+        <w:rPr>
+          <w:rFonts w:ascii="Times New Roman" w:hAnsi="Times New Roman" w:cs="Times New Roman"/>
+          <w:i/>
+          <w:iCs/>
+        </w:rPr>
+        <w:t>hur</w:t>
+      </w:r>
+      <w:r>
+        <w:rPr>
+          <w:rFonts w:ascii="Times New Roman" w:hAnsi="Times New Roman" w:cs="Times New Roman"/>
+          <w:i/>
+          <w:iCs/>
+        </w:rPr>
+        <w:t>y</w:t>
+      </w:r>
+      <w:r>
+        <w:rPr>
+          <w:rFonts w:ascii="Times New Roman" w:hAnsi="Times New Roman" w:cs="Times New Roman"/>
+          <w:i/>
+          <w:iCs/>
+        </w:rPr>
+        <w:t>, Jeyasri Subramanian</w:t>
+      </w:r>
+    </w:p>
+    <w:p>
+      <w:pPr>
+        <w:rPr>
+          <w:rFonts w:ascii="Times New Roman" w:hAnsi="Times New Roman" w:cs="Times New Roman"/>
+        </w:rPr>
+      </w:pPr>
+    </w:p>
+    <w:p>
+      <w:pPr>
+        <w:rPr>
+          <w:rFonts w:ascii="Times New Roman" w:hAnsi="Times New Roman" w:cs="Times New Roman"/>
+        </w:rPr>
+      </w:pPr>
+      <w:r>
+        <w:rPr>
+          <w:rFonts w:ascii="Times New Roman" w:hAnsi="Times New Roman" w:cs="Times New Roman"/>
+        </w:rPr>
+        <w:t xml:space="preserve">The article dives into the relationship between ambient PM2.5 exposure with defined cardiovascular disease mortality. In the study they </w:t>
+      </w:r>
+      <w:r>
+        <w:rPr>
+          <w:rFonts w:ascii="Times New Roman" w:hAnsi="Times New Roman" w:cs="Times New Roman"/>
+        </w:rPr>
+        <w:t>surveyed</w:t>
+      </w:r>
+      <w:r>
+        <w:rPr>
+          <w:rFonts w:ascii="Times New Roman" w:hAnsi="Times New Roman" w:cs="Times New Roman"/>
+        </w:rPr>
+        <w:t xml:space="preserve"> 565 men and 477 women, who were between the age of 50 and 71. </w:t>
+      </w:r>
+      <w:r>
+        <w:rPr>
+          <w:rFonts w:ascii="Times New Roman" w:hAnsi="Times New Roman" w:cs="Times New Roman"/>
+        </w:rPr>
+        <w:t xml:space="preserve">60% of the participants were men and 91.2% were Non-Hispanic whites. 13.5% of participants were below average income of US as per year 2000.  </w:t>
+      </w:r>
+      <w:r>
+        <w:rPr>
+          <w:rFonts w:ascii="Times New Roman" w:hAnsi="Times New Roman" w:cs="Times New Roman"/>
+        </w:rPr>
+        <w:t>The participants from six</w:t>
+      </w:r>
+      <w:r>
+        <w:rPr>
+          <w:rFonts w:ascii="Times New Roman" w:hAnsi="Times New Roman" w:cs="Times New Roman"/>
+        </w:rPr>
+        <w:t xml:space="preserve"> different</w:t>
+      </w:r>
+      <w:r>
+        <w:rPr>
+          <w:rFonts w:ascii="Times New Roman" w:hAnsi="Times New Roman" w:cs="Times New Roman"/>
+        </w:rPr>
+        <w:t xml:space="preserve"> states</w:t>
+      </w:r>
+      <w:r>
+        <w:rPr>
+          <w:rFonts w:ascii="Times New Roman" w:hAnsi="Times New Roman" w:cs="Times New Roman"/>
+        </w:rPr>
+        <w:t xml:space="preserve"> in </w:t>
+      </w:r>
+      <w:proofErr w:type="gramStart"/>
+      <w:r>
+        <w:rPr>
+          <w:rFonts w:ascii="Times New Roman" w:hAnsi="Times New Roman" w:cs="Times New Roman"/>
+        </w:rPr>
+        <w:t xml:space="preserve">US </w:t>
+      </w:r>
+      <w:r>
+        <w:rPr>
+          <w:rFonts w:ascii="Times New Roman" w:hAnsi="Times New Roman" w:cs="Times New Roman"/>
+        </w:rPr>
+        <w:t>:</w:t>
+      </w:r>
+      <w:proofErr w:type="gramEnd"/>
+      <w:r>
+        <w:rPr>
+          <w:rFonts w:ascii="Times New Roman" w:hAnsi="Times New Roman" w:cs="Times New Roman"/>
+        </w:rPr>
+        <w:t xml:space="preserve"> California, Florida, Louisiana, North Carolina and Pennsylvania. The following urban cities were also selected for the study</w:t>
+      </w:r>
+      <w:r>
+        <w:rPr>
+          <w:rFonts w:ascii="Times New Roman" w:hAnsi="Times New Roman" w:cs="Times New Roman"/>
+        </w:rPr>
+        <w:t>-</w:t>
+      </w:r>
+      <w:r>
+        <w:rPr>
+          <w:rFonts w:ascii="Times New Roman" w:hAnsi="Times New Roman" w:cs="Times New Roman"/>
+        </w:rPr>
+        <w:t xml:space="preserve"> Atlanta, Georgia and Detroit, Michigan. The cities and states were selected based on data that was analyzed from the National Institute of Health (NIH-AARP) Diet and Health Study. This dataset had members primarily active the states and cities, and they also represented many cultures. </w:t>
+      </w:r>
+    </w:p>
+    <w:p>
+      <w:pPr>
+        <w:pStyle w:val="NormalWeb"/>
+      </w:pPr>
+      <w:r>
+        <w:t xml:space="preserve">The study also included questionnaires, which collected the linkage to national databases for mortality follow ups, along with census data. </w:t>
+      </w:r>
+      <w:r>
+        <w:t xml:space="preserve">The dataset includes additional details such as </w:t>
+      </w:r>
+      <w:r>
+        <w:t>age, health problems, and industry that they worked in</w:t>
+      </w:r>
+      <w:r>
+        <w:t>,</w:t>
+      </w:r>
+      <w:r>
+        <w:t xml:space="preserve"> education details – less the high school, college graduated, post-graduated, high school, dropped out. Sensex data on social status, marital status, body mass index (BMI)</w:t>
+      </w:r>
+      <w:r>
+        <w:t xml:space="preserve">, </w:t>
+      </w:r>
+      <w:r>
+        <w:t xml:space="preserve">smoking and drinking habits. </w:t>
+      </w:r>
     </w:p>
     <w:p>
       <w:pPr>
@@ -128,129 +357,205 @@
         <w:rPr>
           <w:rFonts w:ascii="Times New Roman" w:hAnsi="Times New Roman" w:cs="Times New Roman"/>
         </w:rPr>
-        <w:t xml:space="preserve">The study also included questionnaires, which collected the linkage to national databases for mortality follow ups, along with census data. They were asked about age, health problems, and industry that they worked in. </w:t>
-      </w:r>
-    </w:p>
-    <w:p>
-      <w:pPr>
-        <w:rPr>
-          <w:rFonts w:ascii="Times New Roman" w:hAnsi="Times New Roman" w:cs="Times New Roman"/>
-        </w:rPr>
-      </w:pPr>
-    </w:p>
-    <w:p>
-      <w:pPr>
-        <w:rPr>
-          <w:rFonts w:ascii="Times New Roman" w:hAnsi="Times New Roman" w:cs="Times New Roman"/>
-        </w:rPr>
-      </w:pPr>
-      <w:r>
-        <w:rPr>
-          <w:rFonts w:ascii="Times New Roman" w:hAnsi="Times New Roman" w:cs="Times New Roman"/>
-        </w:rPr>
-        <w:t xml:space="preserve">What they found was that for each 10 ug/m3 increase in PM2.5, there was a 14% increase in mortality from a stroke and a 16% increase in mortality from ischemic heart disease. They concluded that long-term exposure to PM2.5 can increase the chance of mortality for cardiovascular diseases, and that we should spend more time looking at ways that we can improve the air quality around us. </w:t>
-      </w:r>
-    </w:p>
-    <w:p>
-      <w:pPr>
-        <w:rPr>
-          <w:rFonts w:ascii="Times New Roman" w:hAnsi="Times New Roman" w:cs="Times New Roman"/>
-        </w:rPr>
-      </w:pPr>
-    </w:p>
-    <w:p>
-      <w:pPr>
-        <w:rPr>
-          <w:rFonts w:ascii="Times New Roman" w:hAnsi="Times New Roman" w:cs="Times New Roman"/>
-        </w:rPr>
-      </w:pPr>
-      <w:r>
-        <w:rPr>
-          <w:rFonts w:ascii="Times New Roman" w:hAnsi="Times New Roman" w:cs="Times New Roman"/>
-        </w:rPr>
-        <w:t xml:space="preserve">In class we spend great amount of time talking about the applications of Data Science and how it can be used to further advancements in society. For example, how researchers are attempting to cure cancer with the help of machine learning. In a similar fashion, a smaller application of machine learning can be to look at data points such as those in the article and make changes that can impact multiple people across the globe. The article shows the effects of air pollution on the health’s of the general population. </w:t>
-      </w:r>
-      <w:r>
-        <w:rPr>
-          <w:rFonts w:ascii="Times New Roman" w:hAnsi="Times New Roman" w:cs="Times New Roman"/>
-        </w:rPr>
-        <w:t xml:space="preserve">We can then go further and dive into what things we can do to prevent the air pollution which would improve patient health and create a more sustainable future for everyone. </w:t>
-      </w:r>
-    </w:p>
-    <w:p>
-      <w:pPr>
-        <w:rPr>
-          <w:rFonts w:ascii="Times New Roman" w:hAnsi="Times New Roman" w:cs="Times New Roman"/>
-        </w:rPr>
-      </w:pPr>
-    </w:p>
-    <w:p>
-      <w:pPr>
-        <w:rPr>
-          <w:rFonts w:ascii="Times New Roman" w:hAnsi="Times New Roman" w:cs="Times New Roman"/>
-        </w:rPr>
-      </w:pPr>
-      <w:r>
-        <w:rPr>
-          <w:rFonts w:ascii="Times New Roman" w:hAnsi="Times New Roman" w:cs="Times New Roman"/>
-        </w:rPr>
-        <w:t xml:space="preserve">As well as talking about the use-cases of data science, we also learned about selecting different models in class, or how to select different weights for categories, and how to get a line that best fits our data. These similar points can be found in the article on how they tried different models and what different weights to the attributes worked best for them. </w:t>
-      </w:r>
-    </w:p>
-    <w:p>
-      <w:pPr>
-        <w:rPr>
-          <w:rFonts w:ascii="Times New Roman" w:hAnsi="Times New Roman" w:cs="Times New Roman"/>
-        </w:rPr>
-      </w:pPr>
-    </w:p>
-    <w:p>
-      <w:pPr>
-        <w:rPr>
-          <w:rFonts w:ascii="Times New Roman" w:hAnsi="Times New Roman" w:cs="Times New Roman"/>
-        </w:rPr>
-      </w:pPr>
-      <w:r>
-        <w:rPr>
-          <w:rFonts w:ascii="Times New Roman" w:hAnsi="Times New Roman" w:cs="Times New Roman"/>
-        </w:rPr>
-        <w:t xml:space="preserve">We paper is in-line with our project. In the paper, they discuss PM2.5’s effect on cardiovascular disease and in our paper, we discuss the effect of PM2.5 on airborne diseases. The model helped us formulate ideas on </w:t>
-      </w:r>
-      <w:r>
-        <w:rPr>
-          <w:rFonts w:ascii="Times New Roman" w:hAnsi="Times New Roman" w:cs="Times New Roman"/>
-        </w:rPr>
-        <w:t xml:space="preserve">what factors we should take into consideration, such as mortality rate for </w:t>
-      </w:r>
-      <w:r>
-        <w:rPr>
-          <w:rFonts w:ascii="Times New Roman" w:hAnsi="Times New Roman" w:cs="Times New Roman"/>
-        </w:rPr>
-        <w:lastRenderedPageBreak/>
-        <w:t xml:space="preserve">different illnesses, location, age, type of population. These factors helped us select a model that would best fit our problem statement. We also tried to utilize the model suggestions that were provided in the paper, but those did not fare as well for our problem statement. </w:t>
-      </w:r>
-    </w:p>
-    <w:p>
-      <w:pPr>
-        <w:rPr>
-          <w:rFonts w:ascii="Times New Roman" w:hAnsi="Times New Roman" w:cs="Times New Roman"/>
-        </w:rPr>
-      </w:pPr>
-    </w:p>
-    <w:p>
-      <w:pPr>
-        <w:rPr>
-          <w:rFonts w:ascii="Times New Roman" w:hAnsi="Times New Roman" w:cs="Times New Roman"/>
-        </w:rPr>
-      </w:pPr>
-      <w:r>
-        <w:rPr>
-          <w:rFonts w:ascii="Times New Roman" w:hAnsi="Times New Roman" w:cs="Times New Roman"/>
-        </w:rPr>
-        <w:t xml:space="preserve">Overall the paper provided us with great insight about our project, along with reinforcing the material that we had learned in class. The findings in the paper helped push all of us to work towards understanding our problem statement and answering our problem as best we could in the timeframe that we had. Along with that, we were shown how Data Science can be used to help inform people into making decision that can benefit themselves in the future. </w:t>
+        <w:t>What they found was that for each 10 ug/m3 increase in PM2.5, there was a 14% increase in mortality from a stroke and a 16% increase in mortality from ischemic heart disease. They concluded that long-term exposure to PM2.5 can increase the chance of mortality for cardiovascular diseases, and that we should spend more time looking at ways that we can improve the air quality around us</w:t>
+      </w:r>
+      <w:r>
+        <w:rPr>
+          <w:rFonts w:ascii="Times New Roman" w:hAnsi="Times New Roman" w:cs="Times New Roman"/>
+        </w:rPr>
+        <w:t xml:space="preserve">. </w:t>
+      </w:r>
+      <w:r>
+        <w:rPr>
+          <w:rFonts w:ascii="Times New Roman" w:hAnsi="Times New Roman" w:cs="Times New Roman"/>
+        </w:rPr>
+        <w:t xml:space="preserve">From geographical data, the high exposure was recorded in Atlanta urban areas, whereas lowest in Florida. For individual exposure, California leads compared to other 16 states. The risk factor </w:t>
+      </w:r>
+      <w:proofErr w:type="gramStart"/>
+      <w:r>
+        <w:rPr>
+          <w:rFonts w:ascii="Times New Roman" w:hAnsi="Times New Roman" w:cs="Times New Roman"/>
+        </w:rPr>
+        <w:t>stoke</w:t>
+      </w:r>
+      <w:proofErr w:type="gramEnd"/>
+      <w:r>
+        <w:rPr>
+          <w:rFonts w:ascii="Times New Roman" w:hAnsi="Times New Roman" w:cs="Times New Roman"/>
+        </w:rPr>
+        <w:t xml:space="preserve"> or IHD was similar for both the gender, race and age.</w:t>
+      </w:r>
+    </w:p>
+    <w:p>
+      <w:pPr>
+        <w:rPr>
+          <w:rFonts w:ascii="Times New Roman" w:hAnsi="Times New Roman" w:cs="Times New Roman"/>
+        </w:rPr>
+      </w:pPr>
+    </w:p>
+    <w:p>
+      <w:pPr>
+        <w:rPr>
+          <w:rFonts w:ascii="Times New Roman" w:hAnsi="Times New Roman" w:cs="Times New Roman"/>
+        </w:rPr>
+      </w:pPr>
+      <w:r>
+        <w:rPr>
+          <w:rFonts w:ascii="Times New Roman" w:hAnsi="Times New Roman" w:cs="Times New Roman"/>
+        </w:rPr>
+        <w:t>For statistical analysis, the authors have repeated the experiment in different cohort study in Rome. In the second experiment,</w:t>
+      </w:r>
+      <w:r>
+        <w:rPr>
+          <w:rFonts w:ascii="Times New Roman" w:hAnsi="Times New Roman" w:cs="Times New Roman"/>
+        </w:rPr>
+        <w:t xml:space="preserve"> the analysis results</w:t>
+      </w:r>
+      <w:r>
+        <w:rPr>
+          <w:rFonts w:ascii="Times New Roman" w:hAnsi="Times New Roman" w:cs="Times New Roman"/>
+        </w:rPr>
+        <w:t xml:space="preserve"> 8% increase in stoke rate per 10 ug/m</w:t>
+      </w:r>
+      <w:r>
+        <w:rPr>
+          <w:rFonts w:ascii="Times New Roman" w:hAnsi="Times New Roman" w:cs="Times New Roman"/>
+          <w:sz w:val="22"/>
+          <w:szCs w:val="22"/>
+          <w:vertAlign w:val="superscript"/>
+        </w:rPr>
+        <w:t>3</w:t>
+      </w:r>
+      <w:r>
+        <w:rPr>
+          <w:rFonts w:ascii="Times New Roman" w:hAnsi="Times New Roman" w:cs="Times New Roman"/>
+          <w:sz w:val="22"/>
+          <w:szCs w:val="22"/>
+          <w:vertAlign w:val="superscript"/>
+        </w:rPr>
+        <w:t xml:space="preserve"> </w:t>
+      </w:r>
+      <w:r>
+        <w:rPr>
+          <w:rFonts w:ascii="Times New Roman" w:hAnsi="Times New Roman" w:cs="Times New Roman"/>
+          <w:sz w:val="22"/>
+          <w:szCs w:val="22"/>
+        </w:rPr>
+        <w:t>PM2.5</w:t>
+      </w:r>
+      <w:r>
+        <w:rPr>
+          <w:rFonts w:ascii="Times New Roman" w:hAnsi="Times New Roman" w:cs="Times New Roman"/>
+          <w:sz w:val="22"/>
+          <w:szCs w:val="22"/>
+          <w:vertAlign w:val="superscript"/>
+        </w:rPr>
+        <w:t xml:space="preserve"> </w:t>
+      </w:r>
+      <w:r>
+        <w:rPr>
+          <w:rFonts w:ascii="Times New Roman" w:hAnsi="Times New Roman" w:cs="Times New Roman"/>
+          <w:sz w:val="22"/>
+          <w:szCs w:val="22"/>
+        </w:rPr>
+        <w:t xml:space="preserve"> and 19% increase in IHD .</w:t>
       </w:r>
       <w:bookmarkStart w:id="0" w:name="_GoBack"/>
       <w:bookmarkEnd w:id="0"/>
+    </w:p>
+    <w:p>
+      <w:pPr>
+        <w:rPr>
+          <w:rFonts w:ascii="Times New Roman" w:hAnsi="Times New Roman" w:cs="Times New Roman"/>
+        </w:rPr>
+      </w:pPr>
+    </w:p>
+    <w:p>
+      <w:pPr>
+        <w:rPr>
+          <w:rFonts w:ascii="Times New Roman" w:hAnsi="Times New Roman" w:cs="Times New Roman"/>
+        </w:rPr>
+      </w:pPr>
+      <w:r>
+        <w:rPr>
+          <w:rFonts w:ascii="Times New Roman" w:hAnsi="Times New Roman" w:cs="Times New Roman"/>
+        </w:rPr>
+        <w:t xml:space="preserve">Further thoughts, this paper used only Cox Regression multivariant model, and the researchers haven’t compared the performance with any other models. This research would have been extended to predict the effects of disease with children. The research results </w:t>
+      </w:r>
+      <w:proofErr w:type="gramStart"/>
+      <w:r>
+        <w:rPr>
+          <w:rFonts w:ascii="Times New Roman" w:hAnsi="Times New Roman" w:cs="Times New Roman"/>
+        </w:rPr>
+        <w:t>doesn’t</w:t>
+      </w:r>
+      <w:proofErr w:type="gramEnd"/>
+      <w:r>
+        <w:rPr>
+          <w:rFonts w:ascii="Times New Roman" w:hAnsi="Times New Roman" w:cs="Times New Roman"/>
+        </w:rPr>
+        <w:t xml:space="preserve"> convey </w:t>
+      </w:r>
+      <w:r>
+        <w:rPr>
+          <w:rFonts w:ascii="Times New Roman" w:hAnsi="Times New Roman" w:cs="Times New Roman"/>
+        </w:rPr>
+        <w:lastRenderedPageBreak/>
+        <w:t>much information about pre-existing disease conditions. From the results, are highly depend on location and social lifestyle of the people</w:t>
+      </w:r>
+      <w:r>
+        <w:rPr>
+          <w:rFonts w:ascii="Times New Roman" w:hAnsi="Times New Roman" w:cs="Times New Roman"/>
+        </w:rPr>
+        <w:t>.</w:t>
+      </w:r>
+    </w:p>
+    <w:p>
+      <w:pPr>
+        <w:rPr>
+          <w:rFonts w:ascii="Times New Roman" w:hAnsi="Times New Roman" w:cs="Times New Roman"/>
+        </w:rPr>
+      </w:pPr>
+    </w:p>
+    <w:p>
+      <w:pPr>
+        <w:rPr>
+          <w:rFonts w:ascii="Times New Roman" w:hAnsi="Times New Roman" w:cs="Times New Roman"/>
+        </w:rPr>
+      </w:pPr>
+      <w:r>
+        <w:rPr>
+          <w:rFonts w:ascii="Times New Roman" w:hAnsi="Times New Roman" w:cs="Times New Roman"/>
+        </w:rPr>
+        <w:t xml:space="preserve">Overall the paper provided us with great insight about our project, along with reinforcing the material that we had learned in class. The findings in the paper helped push all of us to work towards understanding our problem statement and answering our problem as best we could in the timeframe that we had. </w:t>
+      </w:r>
+    </w:p>
+    <w:p>
+      <w:pPr>
+        <w:rPr>
+          <w:rFonts w:ascii="Times New Roman" w:hAnsi="Times New Roman" w:cs="Times New Roman"/>
+        </w:rPr>
+      </w:pPr>
+    </w:p>
+    <w:p>
+      <w:pPr>
+        <w:rPr>
+          <w:rFonts w:ascii="Times New Roman" w:hAnsi="Times New Roman" w:cs="Times New Roman"/>
+        </w:rPr>
+      </w:pPr>
+      <w:r>
+        <w:rPr>
+          <w:rFonts w:ascii="Times New Roman" w:hAnsi="Times New Roman" w:cs="Times New Roman"/>
+        </w:rPr>
+        <w:t xml:space="preserve">We paper is in-line with our project. In the paper, they discuss PM2.5’s effect on cardiovascular disease and in our paper, we discuss the effect of PM2.5 on airborne diseases. The model helped us formulate ideas on what factors we should take into consideration, such as mortality rate for different illnesses, location, age, type of population. These factors helped us select a model that would best fit our problem statement. We also tried to utilize the model suggestions that were provided in the paper, but those did not fare as well for our problem statement. </w:t>
+      </w:r>
+    </w:p>
+    <w:p>
+      <w:pPr>
+        <w:rPr>
+          <w:rFonts w:ascii="Times New Roman" w:hAnsi="Times New Roman" w:cs="Times New Roman"/>
+        </w:rPr>
+      </w:pPr>
     </w:p>
     <w:sectPr>
       <w:pgSz w:w="12240" w:h="15840"/>
@@ -275,7 +580,7 @@
     </w:rPrDefault>
     <w:pPrDefault/>
   </w:docDefaults>
-  <w:latentStyles w:defLockedState="0" w:defUIPriority="99" w:defSemiHidden="0" w:defUnhideWhenUsed="0" w:defQFormat="0" w:count="376">
+  <w:latentStyles w:defLockedState="0" w:defUIPriority="99" w:defSemiHidden="0" w:defUnhideWhenUsed="0" w:defQFormat="0" w:count="377">
     <w:lsdException w:name="Normal" w:uiPriority="0" w:qFormat="1"/>
     <w:lsdException w:name="heading 1" w:uiPriority="9" w:qFormat="1"/>
     <w:lsdException w:name="heading 2" w:semiHidden="1" w:uiPriority="9" w:unhideWhenUsed="1" w:qFormat="1"/>
@@ -381,7 +686,6 @@
     <w:lsdException w:name="HTML Sample" w:semiHidden="1" w:unhideWhenUsed="1"/>
     <w:lsdException w:name="HTML Typewriter" w:semiHidden="1" w:unhideWhenUsed="1"/>
     <w:lsdException w:name="HTML Variable" w:semiHidden="1" w:unhideWhenUsed="1"/>
-    <w:lsdException w:name="Normal Table" w:semiHidden="1" w:unhideWhenUsed="1"/>
     <w:lsdException w:name="annotation subject" w:semiHidden="1" w:unhideWhenUsed="1"/>
     <w:lsdException w:name="No List" w:semiHidden="1" w:unhideWhenUsed="1"/>
     <w:lsdException w:name="Outline List 1" w:semiHidden="1" w:unhideWhenUsed="1"/>
@@ -428,10 +732,8 @@
     <w:lsdException w:name="Table Subtle 2" w:semiHidden="1" w:unhideWhenUsed="1"/>
     <w:lsdException w:name="Table Web 1" w:semiHidden="1" w:unhideWhenUsed="1"/>
     <w:lsdException w:name="Table Web 2" w:semiHidden="1" w:unhideWhenUsed="1"/>
-    <w:lsdException w:name="Table Web 3" w:semiHidden="1" w:unhideWhenUsed="1"/>
     <w:lsdException w:name="Balloon Text" w:semiHidden="1" w:unhideWhenUsed="1"/>
     <w:lsdException w:name="Table Grid" w:uiPriority="39"/>
-    <w:lsdException w:name="Table Theme" w:semiHidden="1" w:unhideWhenUsed="1"/>
     <w:lsdException w:name="Placeholder Text" w:semiHidden="1"/>
     <w:lsdException w:name="No Spacing" w:uiPriority="1" w:qFormat="1"/>
     <w:lsdException w:name="Light Shading" w:uiPriority="60"/>
@@ -652,6 +954,7 @@
     <w:lsdException w:name="Hashtag" w:semiHidden="1" w:unhideWhenUsed="1"/>
     <w:lsdException w:name="Unresolved Mention" w:semiHidden="1" w:unhideWhenUsed="1"/>
     <w:lsdException w:name="Smart Link" w:semiHidden="1" w:unhideWhenUsed="1"/>
+    <w:lsdException w:name="Smart Link Error" w:semiHidden="1" w:unhideWhenUsed="1"/>
   </w:latentStyles>
   <w:style w:type="paragraph" w:default="1" w:styleId="Normal">
     <w:name w:val="Normal"/>

</xml_diff>